<commit_message>
adding bem classes and added notes
</commit_message>
<xml_diff>
--- a/css_notes.docx
+++ b/css_notes.docx
@@ -253,13 +253,7 @@
           </w:tcPr>
           <w:p>
             <w:r>
-              <w:t xml:space="preserve">values are calculated from the parent </w:t>
-            </w:r>
-            <w:r>
-              <w:t xml:space="preserve">or </w:t>
-            </w:r>
-            <w:r>
-              <w:t>element</w:t>
+              <w:t>values are calculated from the parent or element</w:t>
             </w:r>
           </w:p>
         </w:tc>
@@ -295,16 +289,7 @@
           </w:tcPr>
           <w:p>
             <w:r>
-              <w:t>(</w:t>
-            </w:r>
-            <w:r>
-              <w:t>lengths</w:t>
-            </w:r>
-            <w:r>
-              <w:t xml:space="preserve">) x% * parent computed </w:t>
-            </w:r>
-            <w:r>
-              <w:t>width</w:t>
+              <w:t>(lengths) x% * parent computed width</w:t>
             </w:r>
           </w:p>
         </w:tc>
@@ -326,10 +311,7 @@
           </w:tcPr>
           <w:p>
             <w:r>
-              <w:t>is calculated by multiplying by the current font size</w:t>
-            </w:r>
-            <w:r>
-              <w:t xml:space="preserve"> of the </w:t>
+              <w:t xml:space="preserve">is calculated by multiplying by the current font size of the </w:t>
             </w:r>
             <w:r>
               <w:rPr>
@@ -382,34 +364,16 @@
           </w:tcPr>
           <w:p>
             <w:r>
-              <w:t xml:space="preserve">(fonts) x% * </w:t>
-            </w:r>
-            <w:r>
-              <w:t>current</w:t>
-            </w:r>
-            <w:r>
-              <w:t xml:space="preserve"> </w:t>
+              <w:t xml:space="preserve">(fonts) x% * current </w:t>
             </w:r>
             <w:r>
               <w:rPr>
                 <w:b/>
               </w:rPr>
-              <w:t>parent</w:t>
+              <w:t>parent element</w:t>
             </w:r>
             <w:r>
-              <w:rPr>
-                <w:b/>
-              </w:rPr>
-              <w:t xml:space="preserve"> element</w:t>
-            </w:r>
-            <w:r>
-              <w:t xml:space="preserve"> </w:t>
-            </w:r>
-            <w:r>
-              <w:t xml:space="preserve">computed </w:t>
-            </w:r>
-            <w:r>
-              <w:t>font-size</w:t>
+              <w:t xml:space="preserve"> computed font-size</w:t>
             </w:r>
           </w:p>
         </w:tc>
@@ -427,28 +391,13 @@
           </w:tcPr>
           <w:p>
             <w:r>
-              <w:t>(</w:t>
-            </w:r>
-            <w:r>
-              <w:t>lengths</w:t>
-            </w:r>
-            <w:r>
-              <w:t xml:space="preserve">) x% * </w:t>
-            </w:r>
-            <w:r>
-              <w:t xml:space="preserve">current </w:t>
+              <w:t xml:space="preserve">(lengths) x% * current </w:t>
             </w:r>
             <w:r>
               <w:rPr>
                 <w:b/>
               </w:rPr>
-              <w:t>element</w:t>
-            </w:r>
-            <w:r>
-              <w:rPr>
-                <w:b/>
-              </w:rPr>
-              <w:t xml:space="preserve"> computed</w:t>
+              <w:t>element computed</w:t>
             </w:r>
             <w:r>
               <w:t xml:space="preserve"> font-size</w:t>
@@ -499,10 +448,7 @@
           </w:tcPr>
           <w:p>
             <w:r>
-              <w:t xml:space="preserve">x * 1% of the viewport </w:t>
-            </w:r>
-            <w:r>
-              <w:t>width</w:t>
+              <w:t>x * 1% of the viewport width</w:t>
             </w:r>
           </w:p>
         </w:tc>
@@ -607,10 +553,7 @@
         <w:t>initial</w:t>
       </w:r>
       <w:r>
-        <w:t xml:space="preserve"> keyboard to force </w:t>
-      </w:r>
-      <w:r>
-        <w:t>the value to reset to the default value</w:t>
+        <w:t xml:space="preserve"> keyboard to force the value to reset to the default value</w:t>
       </w:r>
     </w:p>
     <w:p>
@@ -853,8 +796,55 @@
       </w:r>
     </w:p>
     <w:p>
+      <w:r>
+        <w:t>BEM</w:t>
+      </w:r>
       <w:bookmarkStart w:id="0" w:name="_GoBack"/>
       <w:bookmarkEnd w:id="0"/>
+    </w:p>
+    <w:p>
+      <w:r>
+        <w:rPr>
+          <w:noProof/>
+        </w:rPr>
+        <w:drawing>
+          <wp:inline distT="0" distB="0" distL="0" distR="0" wp14:anchorId="154F22D4" wp14:editId="100FF312">
+            <wp:extent cx="5943600" cy="3733165"/>
+            <wp:effectExtent l="0" t="0" r="0" b="635"/>
+            <wp:docPr id="8" name="Picture 8"/>
+            <wp:cNvGraphicFramePr>
+              <a:graphicFrameLocks xmlns:a="http://schemas.openxmlformats.org/drawingml/2006/main" noChangeAspect="1"/>
+            </wp:cNvGraphicFramePr>
+            <a:graphic xmlns:a="http://schemas.openxmlformats.org/drawingml/2006/main">
+              <a:graphicData uri="http://schemas.openxmlformats.org/drawingml/2006/picture">
+                <pic:pic xmlns:pic="http://schemas.openxmlformats.org/drawingml/2006/picture">
+                  <pic:nvPicPr>
+                    <pic:cNvPr id="1" name=""/>
+                    <pic:cNvPicPr/>
+                  </pic:nvPicPr>
+                  <pic:blipFill>
+                    <a:blip r:embed="rId14"/>
+                    <a:stretch>
+                      <a:fillRect/>
+                    </a:stretch>
+                  </pic:blipFill>
+                  <pic:spPr>
+                    <a:xfrm>
+                      <a:off x="0" y="0"/>
+                      <a:ext cx="5943600" cy="3733165"/>
+                    </a:xfrm>
+                    <a:prstGeom prst="rect">
+                      <a:avLst/>
+                    </a:prstGeom>
+                  </pic:spPr>
+                </pic:pic>
+              </a:graphicData>
+            </a:graphic>
+          </wp:inline>
+        </w:drawing>
+      </w:r>
+    </w:p>
+    <w:p>
       <w:r>
         <w:br w:type="page"/>
       </w:r>
@@ -865,9 +855,60 @@
           <w:tab w:val="left" w:pos="2178"/>
         </w:tabs>
       </w:pPr>
+      <w:r>
+        <w:lastRenderedPageBreak/>
+        <w:t>SASS Architecture</w:t>
+      </w:r>
+    </w:p>
+    <w:p>
+      <w:pPr>
+        <w:tabs>
+          <w:tab w:val="left" w:pos="2178"/>
+        </w:tabs>
+      </w:pPr>
+      <w:r>
+        <w:rPr>
+          <w:noProof/>
+        </w:rPr>
+        <w:drawing>
+          <wp:inline distT="0" distB="0" distL="0" distR="0" wp14:anchorId="35EA5310" wp14:editId="4C9FDD5B">
+            <wp:extent cx="5943600" cy="2992755"/>
+            <wp:effectExtent l="0" t="0" r="0" b="0"/>
+            <wp:docPr id="9" name="Picture 9"/>
+            <wp:cNvGraphicFramePr>
+              <a:graphicFrameLocks xmlns:a="http://schemas.openxmlformats.org/drawingml/2006/main" noChangeAspect="1"/>
+            </wp:cNvGraphicFramePr>
+            <a:graphic xmlns:a="http://schemas.openxmlformats.org/drawingml/2006/main">
+              <a:graphicData uri="http://schemas.openxmlformats.org/drawingml/2006/picture">
+                <pic:pic xmlns:pic="http://schemas.openxmlformats.org/drawingml/2006/picture">
+                  <pic:nvPicPr>
+                    <pic:cNvPr id="1" name=""/>
+                    <pic:cNvPicPr/>
+                  </pic:nvPicPr>
+                  <pic:blipFill>
+                    <a:blip r:embed="rId15"/>
+                    <a:stretch>
+                      <a:fillRect/>
+                    </a:stretch>
+                  </pic:blipFill>
+                  <pic:spPr>
+                    <a:xfrm>
+                      <a:off x="0" y="0"/>
+                      <a:ext cx="5943600" cy="2992755"/>
+                    </a:xfrm>
+                    <a:prstGeom prst="rect">
+                      <a:avLst/>
+                    </a:prstGeom>
+                  </pic:spPr>
+                </pic:pic>
+              </a:graphicData>
+            </a:graphic>
+          </wp:inline>
+        </w:drawing>
+      </w:r>
     </w:p>
     <w:sectPr>
-      <w:headerReference w:type="default" r:id="rId14"/>
+      <w:headerReference w:type="default" r:id="rId16"/>
       <w:pgSz w:w="12240" w:h="15840"/>
       <w:pgMar w:top="1440" w:right="1440" w:bottom="1440" w:left="1440" w:header="720" w:footer="720" w:gutter="0"/>
       <w:cols w:space="720"/>

</xml_diff>

<commit_message>
added some scss feature examples
</commit_message>
<xml_diff>
--- a/css_notes.docx
+++ b/css_notes.docx
@@ -1,6 +1,6 @@
 
 <file path=word/document.xml><?xml version="1.0" encoding="utf-8"?>
-<w:document xmlns:wpc="http://schemas.microsoft.com/office/word/2010/wordprocessingCanvas" xmlns:mc="http://schemas.openxmlformats.org/markup-compatibility/2006" xmlns:o="urn:schemas-microsoft-com:office:office" xmlns:r="http://schemas.openxmlformats.org/officeDocument/2006/relationships" xmlns:m="http://schemas.openxmlformats.org/officeDocument/2006/math" xmlns:v="urn:schemas-microsoft-com:vml" xmlns:wp14="http://schemas.microsoft.com/office/word/2010/wordprocessingDrawing" xmlns:wp="http://schemas.openxmlformats.org/drawingml/2006/wordprocessingDrawing" xmlns:w10="urn:schemas-microsoft-com:office:word" xmlns:w="http://schemas.openxmlformats.org/wordprocessingml/2006/main" xmlns:w14="http://schemas.microsoft.com/office/word/2010/wordml" xmlns:w15="http://schemas.microsoft.com/office/word/2012/wordml" xmlns:wpg="http://schemas.microsoft.com/office/word/2010/wordprocessingGroup" xmlns:wpi="http://schemas.microsoft.com/office/word/2010/wordprocessingInk" xmlns:wne="http://schemas.microsoft.com/office/word/2006/wordml" xmlns:wps="http://schemas.microsoft.com/office/word/2010/wordprocessingShape" mc:Ignorable="w14 w15 wp14">
+<w:document xmlns:wpc="http://schemas.microsoft.com/office/word/2010/wordprocessingCanvas" xmlns:cx="http://schemas.microsoft.com/office/drawing/2014/chartex" xmlns:cx1="http://schemas.microsoft.com/office/drawing/2015/9/8/chartex" xmlns:cx2="http://schemas.microsoft.com/office/drawing/2015/10/21/chartex" xmlns:cx3="http://schemas.microsoft.com/office/drawing/2016/5/9/chartex" xmlns:cx4="http://schemas.microsoft.com/office/drawing/2016/5/10/chartex" xmlns:cx5="http://schemas.microsoft.com/office/drawing/2016/5/11/chartex" xmlns:cx6="http://schemas.microsoft.com/office/drawing/2016/5/12/chartex" xmlns:cx7="http://schemas.microsoft.com/office/drawing/2016/5/13/chartex" xmlns:cx8="http://schemas.microsoft.com/office/drawing/2016/5/14/chartex" xmlns:mc="http://schemas.openxmlformats.org/markup-compatibility/2006" xmlns:aink="http://schemas.microsoft.com/office/drawing/2016/ink" xmlns:am3d="http://schemas.microsoft.com/office/drawing/2017/model3d" xmlns:o="urn:schemas-microsoft-com:office:office" xmlns:r="http://schemas.openxmlformats.org/officeDocument/2006/relationships" xmlns:m="http://schemas.openxmlformats.org/officeDocument/2006/math" xmlns:v="urn:schemas-microsoft-com:vml" xmlns:wp14="http://schemas.microsoft.com/office/word/2010/wordprocessingDrawing" xmlns:wp="http://schemas.openxmlformats.org/drawingml/2006/wordprocessingDrawing" xmlns:w10="urn:schemas-microsoft-com:office:word" xmlns:w="http://schemas.openxmlformats.org/wordprocessingml/2006/main" xmlns:w14="http://schemas.microsoft.com/office/word/2010/wordml" xmlns:w15="http://schemas.microsoft.com/office/word/2012/wordml" xmlns:w16cid="http://schemas.microsoft.com/office/word/2016/wordml/cid" xmlns:w16se="http://schemas.microsoft.com/office/word/2015/wordml/symex" xmlns:wpg="http://schemas.microsoft.com/office/word/2010/wordprocessingGroup" xmlns:wpi="http://schemas.microsoft.com/office/word/2010/wordprocessingInk" xmlns:wne="http://schemas.microsoft.com/office/word/2006/wordml" xmlns:wps="http://schemas.microsoft.com/office/word/2010/wordprocessingShape" mc:Ignorable="w14 w15 w16se w16cid wp14">
   <w:body>
     <w:p>
       <w:r>
@@ -799,8 +799,6 @@
       <w:r>
         <w:t>BEM</w:t>
       </w:r>
-      <w:bookmarkStart w:id="0" w:name="_GoBack"/>
-      <w:bookmarkEnd w:id="0"/>
     </w:p>
     <w:p>
       <w:r>
@@ -907,8 +905,100 @@
         </w:drawing>
       </w:r>
     </w:p>
+    <w:p>
+      <w:pPr>
+        <w:tabs>
+          <w:tab w:val="left" w:pos="2178"/>
+        </w:tabs>
+      </w:pPr>
+      <w:r>
+        <w:t>Features</w:t>
+      </w:r>
+    </w:p>
+    <w:p>
+      <w:pPr>
+        <w:tabs>
+          <w:tab w:val="left" w:pos="2178"/>
+        </w:tabs>
+      </w:pPr>
+      <w:r>
+        <w:rPr>
+          <w:noProof/>
+        </w:rPr>
+        <w:drawing>
+          <wp:inline distT="0" distB="0" distL="0" distR="0" wp14:anchorId="11C2FC7B" wp14:editId="0806B621">
+            <wp:extent cx="5943600" cy="2701925"/>
+            <wp:effectExtent l="0" t="0" r="0" b="3175"/>
+            <wp:docPr id="10" name="Picture 10"/>
+            <wp:cNvGraphicFramePr>
+              <a:graphicFrameLocks xmlns:a="http://schemas.openxmlformats.org/drawingml/2006/main" noChangeAspect="1"/>
+            </wp:cNvGraphicFramePr>
+            <a:graphic xmlns:a="http://schemas.openxmlformats.org/drawingml/2006/main">
+              <a:graphicData uri="http://schemas.openxmlformats.org/drawingml/2006/picture">
+                <pic:pic xmlns:pic="http://schemas.openxmlformats.org/drawingml/2006/picture">
+                  <pic:nvPicPr>
+                    <pic:cNvPr id="1" name=""/>
+                    <pic:cNvPicPr/>
+                  </pic:nvPicPr>
+                  <pic:blipFill>
+                    <a:blip r:embed="rId16"/>
+                    <a:stretch>
+                      <a:fillRect/>
+                    </a:stretch>
+                  </pic:blipFill>
+                  <pic:spPr>
+                    <a:xfrm>
+                      <a:off x="0" y="0"/>
+                      <a:ext cx="5943600" cy="2701925"/>
+                    </a:xfrm>
+                    <a:prstGeom prst="rect">
+                      <a:avLst/>
+                    </a:prstGeom>
+                  </pic:spPr>
+                </pic:pic>
+              </a:graphicData>
+            </a:graphic>
+          </wp:inline>
+        </w:drawing>
+      </w:r>
+      <w:bookmarkStart w:id="0" w:name="_GoBack"/>
+      <w:bookmarkEnd w:id="0"/>
+      <w:r>
+        <w:t xml:space="preserve">html and </w:t>
+      </w:r>
+      <w:proofErr w:type="spellStart"/>
+      <w:r>
+        <w:t>scss</w:t>
+      </w:r>
+      <w:proofErr w:type="spellEnd"/>
+      <w:r>
+        <w:t xml:space="preserve"> example of variables and </w:t>
+      </w:r>
+      <w:r>
+        <w:t>nesting</w:t>
+      </w:r>
+      <w:r>
+        <w:t xml:space="preserve"> and mixing </w:t>
+      </w:r>
+    </w:p>
+    <w:p/>
+    <w:p/>
+    <w:p/>
+    <w:p/>
+    <w:p/>
+    <w:p/>
+    <w:p/>
+    <w:p/>
+    <w:p/>
+    <w:p>
+      <w:r>
+        <w:br w:type="page"/>
+      </w:r>
+    </w:p>
+    <w:p/>
+    <w:p/>
     <w:sectPr>
-      <w:headerReference w:type="default" r:id="rId16"/>
+      <w:headerReference w:type="default" r:id="rId17"/>
       <w:pgSz w:w="12240" w:h="15840"/>
       <w:pgMar w:top="1440" w:right="1440" w:bottom="1440" w:left="1440" w:header="720" w:footer="720" w:gutter="0"/>
       <w:cols w:space="720"/>
@@ -919,7 +1009,7 @@
 </file>
 
 <file path=word/endnotes.xml><?xml version="1.0" encoding="utf-8"?>
-<w:endnotes xmlns:wpc="http://schemas.microsoft.com/office/word/2010/wordprocessingCanvas" xmlns:mc="http://schemas.openxmlformats.org/markup-compatibility/2006" xmlns:o="urn:schemas-microsoft-com:office:office" xmlns:r="http://schemas.openxmlformats.org/officeDocument/2006/relationships" xmlns:m="http://schemas.openxmlformats.org/officeDocument/2006/math" xmlns:v="urn:schemas-microsoft-com:vml" xmlns:wp14="http://schemas.microsoft.com/office/word/2010/wordprocessingDrawing" xmlns:wp="http://schemas.openxmlformats.org/drawingml/2006/wordprocessingDrawing" xmlns:w10="urn:schemas-microsoft-com:office:word" xmlns:w="http://schemas.openxmlformats.org/wordprocessingml/2006/main" xmlns:w14="http://schemas.microsoft.com/office/word/2010/wordml" xmlns:w15="http://schemas.microsoft.com/office/word/2012/wordml" xmlns:wpg="http://schemas.microsoft.com/office/word/2010/wordprocessingGroup" xmlns:wpi="http://schemas.microsoft.com/office/word/2010/wordprocessingInk" xmlns:wne="http://schemas.microsoft.com/office/word/2006/wordml" xmlns:wps="http://schemas.microsoft.com/office/word/2010/wordprocessingShape" mc:Ignorable="w14 w15 wp14">
+<w:endnotes xmlns:wpc="http://schemas.microsoft.com/office/word/2010/wordprocessingCanvas" xmlns:cx="http://schemas.microsoft.com/office/drawing/2014/chartex" xmlns:cx1="http://schemas.microsoft.com/office/drawing/2015/9/8/chartex" xmlns:cx2="http://schemas.microsoft.com/office/drawing/2015/10/21/chartex" xmlns:cx3="http://schemas.microsoft.com/office/drawing/2016/5/9/chartex" xmlns:cx4="http://schemas.microsoft.com/office/drawing/2016/5/10/chartex" xmlns:cx5="http://schemas.microsoft.com/office/drawing/2016/5/11/chartex" xmlns:cx6="http://schemas.microsoft.com/office/drawing/2016/5/12/chartex" xmlns:cx7="http://schemas.microsoft.com/office/drawing/2016/5/13/chartex" xmlns:cx8="http://schemas.microsoft.com/office/drawing/2016/5/14/chartex" xmlns:mc="http://schemas.openxmlformats.org/markup-compatibility/2006" xmlns:aink="http://schemas.microsoft.com/office/drawing/2016/ink" xmlns:am3d="http://schemas.microsoft.com/office/drawing/2017/model3d" xmlns:o="urn:schemas-microsoft-com:office:office" xmlns:r="http://schemas.openxmlformats.org/officeDocument/2006/relationships" xmlns:m="http://schemas.openxmlformats.org/officeDocument/2006/math" xmlns:v="urn:schemas-microsoft-com:vml" xmlns:wp14="http://schemas.microsoft.com/office/word/2010/wordprocessingDrawing" xmlns:wp="http://schemas.openxmlformats.org/drawingml/2006/wordprocessingDrawing" xmlns:w10="urn:schemas-microsoft-com:office:word" xmlns:w="http://schemas.openxmlformats.org/wordprocessingml/2006/main" xmlns:w14="http://schemas.microsoft.com/office/word/2010/wordml" xmlns:w15="http://schemas.microsoft.com/office/word/2012/wordml" xmlns:w16cid="http://schemas.microsoft.com/office/word/2016/wordml/cid" xmlns:w16se="http://schemas.microsoft.com/office/word/2015/wordml/symex" xmlns:wpg="http://schemas.microsoft.com/office/word/2010/wordprocessingGroup" xmlns:wpi="http://schemas.microsoft.com/office/word/2010/wordprocessingInk" xmlns:wne="http://schemas.microsoft.com/office/word/2006/wordml" xmlns:wps="http://schemas.microsoft.com/office/word/2010/wordprocessingShape" mc:Ignorable="w14 w15 w16se w16cid wp14">
   <w:endnote w:type="separator" w:id="-1">
     <w:p>
       <w:pPr>
@@ -944,7 +1034,7 @@
 </file>
 
 <file path=word/footnotes.xml><?xml version="1.0" encoding="utf-8"?>
-<w:footnotes xmlns:wpc="http://schemas.microsoft.com/office/word/2010/wordprocessingCanvas" xmlns:mc="http://schemas.openxmlformats.org/markup-compatibility/2006" xmlns:o="urn:schemas-microsoft-com:office:office" xmlns:r="http://schemas.openxmlformats.org/officeDocument/2006/relationships" xmlns:m="http://schemas.openxmlformats.org/officeDocument/2006/math" xmlns:v="urn:schemas-microsoft-com:vml" xmlns:wp14="http://schemas.microsoft.com/office/word/2010/wordprocessingDrawing" xmlns:wp="http://schemas.openxmlformats.org/drawingml/2006/wordprocessingDrawing" xmlns:w10="urn:schemas-microsoft-com:office:word" xmlns:w="http://schemas.openxmlformats.org/wordprocessingml/2006/main" xmlns:w14="http://schemas.microsoft.com/office/word/2010/wordml" xmlns:w15="http://schemas.microsoft.com/office/word/2012/wordml" xmlns:wpg="http://schemas.microsoft.com/office/word/2010/wordprocessingGroup" xmlns:wpi="http://schemas.microsoft.com/office/word/2010/wordprocessingInk" xmlns:wne="http://schemas.microsoft.com/office/word/2006/wordml" xmlns:wps="http://schemas.microsoft.com/office/word/2010/wordprocessingShape" mc:Ignorable="w14 w15 wp14">
+<w:footnotes xmlns:wpc="http://schemas.microsoft.com/office/word/2010/wordprocessingCanvas" xmlns:cx="http://schemas.microsoft.com/office/drawing/2014/chartex" xmlns:cx1="http://schemas.microsoft.com/office/drawing/2015/9/8/chartex" xmlns:cx2="http://schemas.microsoft.com/office/drawing/2015/10/21/chartex" xmlns:cx3="http://schemas.microsoft.com/office/drawing/2016/5/9/chartex" xmlns:cx4="http://schemas.microsoft.com/office/drawing/2016/5/10/chartex" xmlns:cx5="http://schemas.microsoft.com/office/drawing/2016/5/11/chartex" xmlns:cx6="http://schemas.microsoft.com/office/drawing/2016/5/12/chartex" xmlns:cx7="http://schemas.microsoft.com/office/drawing/2016/5/13/chartex" xmlns:cx8="http://schemas.microsoft.com/office/drawing/2016/5/14/chartex" xmlns:mc="http://schemas.openxmlformats.org/markup-compatibility/2006" xmlns:aink="http://schemas.microsoft.com/office/drawing/2016/ink" xmlns:am3d="http://schemas.microsoft.com/office/drawing/2017/model3d" xmlns:o="urn:schemas-microsoft-com:office:office" xmlns:r="http://schemas.openxmlformats.org/officeDocument/2006/relationships" xmlns:m="http://schemas.openxmlformats.org/officeDocument/2006/math" xmlns:v="urn:schemas-microsoft-com:vml" xmlns:wp14="http://schemas.microsoft.com/office/word/2010/wordprocessingDrawing" xmlns:wp="http://schemas.openxmlformats.org/drawingml/2006/wordprocessingDrawing" xmlns:w10="urn:schemas-microsoft-com:office:word" xmlns:w="http://schemas.openxmlformats.org/wordprocessingml/2006/main" xmlns:w14="http://schemas.microsoft.com/office/word/2010/wordml" xmlns:w15="http://schemas.microsoft.com/office/word/2012/wordml" xmlns:w16cid="http://schemas.microsoft.com/office/word/2016/wordml/cid" xmlns:w16se="http://schemas.microsoft.com/office/word/2015/wordml/symex" xmlns:wpg="http://schemas.microsoft.com/office/word/2010/wordprocessingGroup" xmlns:wpi="http://schemas.microsoft.com/office/word/2010/wordprocessingInk" xmlns:wne="http://schemas.microsoft.com/office/word/2006/wordml" xmlns:wps="http://schemas.microsoft.com/office/word/2010/wordprocessingShape" mc:Ignorable="w14 w15 w16se w16cid wp14">
   <w:footnote w:type="separator" w:id="-1">
     <w:p>
       <w:pPr>
@@ -969,7 +1059,7 @@
 </file>
 
 <file path=word/header1.xml><?xml version="1.0" encoding="utf-8"?>
-<w:hdr xmlns:wpc="http://schemas.microsoft.com/office/word/2010/wordprocessingCanvas" xmlns:mc="http://schemas.openxmlformats.org/markup-compatibility/2006" xmlns:o="urn:schemas-microsoft-com:office:office" xmlns:r="http://schemas.openxmlformats.org/officeDocument/2006/relationships" xmlns:m="http://schemas.openxmlformats.org/officeDocument/2006/math" xmlns:v="urn:schemas-microsoft-com:vml" xmlns:wp14="http://schemas.microsoft.com/office/word/2010/wordprocessingDrawing" xmlns:wp="http://schemas.openxmlformats.org/drawingml/2006/wordprocessingDrawing" xmlns:w10="urn:schemas-microsoft-com:office:word" xmlns:w="http://schemas.openxmlformats.org/wordprocessingml/2006/main" xmlns:w14="http://schemas.microsoft.com/office/word/2010/wordml" xmlns:w15="http://schemas.microsoft.com/office/word/2012/wordml" xmlns:wpg="http://schemas.microsoft.com/office/word/2010/wordprocessingGroup" xmlns:wpi="http://schemas.microsoft.com/office/word/2010/wordprocessingInk" xmlns:wne="http://schemas.microsoft.com/office/word/2006/wordml" xmlns:wps="http://schemas.microsoft.com/office/word/2010/wordprocessingShape" mc:Ignorable="w14 w15 wp14">
+<w:hdr xmlns:wpc="http://schemas.microsoft.com/office/word/2010/wordprocessingCanvas" xmlns:cx="http://schemas.microsoft.com/office/drawing/2014/chartex" xmlns:cx1="http://schemas.microsoft.com/office/drawing/2015/9/8/chartex" xmlns:cx2="http://schemas.microsoft.com/office/drawing/2015/10/21/chartex" xmlns:cx3="http://schemas.microsoft.com/office/drawing/2016/5/9/chartex" xmlns:cx4="http://schemas.microsoft.com/office/drawing/2016/5/10/chartex" xmlns:cx5="http://schemas.microsoft.com/office/drawing/2016/5/11/chartex" xmlns:cx6="http://schemas.microsoft.com/office/drawing/2016/5/12/chartex" xmlns:cx7="http://schemas.microsoft.com/office/drawing/2016/5/13/chartex" xmlns:cx8="http://schemas.microsoft.com/office/drawing/2016/5/14/chartex" xmlns:mc="http://schemas.openxmlformats.org/markup-compatibility/2006" xmlns:aink="http://schemas.microsoft.com/office/drawing/2016/ink" xmlns:am3d="http://schemas.microsoft.com/office/drawing/2017/model3d" xmlns:o="urn:schemas-microsoft-com:office:office" xmlns:r="http://schemas.openxmlformats.org/officeDocument/2006/relationships" xmlns:m="http://schemas.openxmlformats.org/officeDocument/2006/math" xmlns:v="urn:schemas-microsoft-com:vml" xmlns:wp14="http://schemas.microsoft.com/office/word/2010/wordprocessingDrawing" xmlns:wp="http://schemas.openxmlformats.org/drawingml/2006/wordprocessingDrawing" xmlns:w10="urn:schemas-microsoft-com:office:word" xmlns:w="http://schemas.openxmlformats.org/wordprocessingml/2006/main" xmlns:w14="http://schemas.microsoft.com/office/word/2010/wordml" xmlns:w15="http://schemas.microsoft.com/office/word/2012/wordml" xmlns:w16cid="http://schemas.microsoft.com/office/word/2016/wordml/cid" xmlns:w16se="http://schemas.microsoft.com/office/word/2015/wordml/symex" xmlns:wpg="http://schemas.microsoft.com/office/word/2010/wordprocessingGroup" xmlns:wpi="http://schemas.microsoft.com/office/word/2010/wordprocessingInk" xmlns:wne="http://schemas.microsoft.com/office/word/2006/wordml" xmlns:wps="http://schemas.microsoft.com/office/word/2010/wordprocessingShape" mc:Ignorable="w14 w15 w16se w16cid wp14">
   <w:p>
     <w:pPr>
       <w:pStyle w:val="Header"/>
@@ -982,7 +1072,7 @@
 </file>
 
 <file path=word/numbering.xml><?xml version="1.0" encoding="utf-8"?>
-<w:numbering xmlns:wpc="http://schemas.microsoft.com/office/word/2010/wordprocessingCanvas" xmlns:mc="http://schemas.openxmlformats.org/markup-compatibility/2006" xmlns:o="urn:schemas-microsoft-com:office:office" xmlns:r="http://schemas.openxmlformats.org/officeDocument/2006/relationships" xmlns:m="http://schemas.openxmlformats.org/officeDocument/2006/math" xmlns:v="urn:schemas-microsoft-com:vml" xmlns:wp14="http://schemas.microsoft.com/office/word/2010/wordprocessingDrawing" xmlns:wp="http://schemas.openxmlformats.org/drawingml/2006/wordprocessingDrawing" xmlns:w10="urn:schemas-microsoft-com:office:word" xmlns:w="http://schemas.openxmlformats.org/wordprocessingml/2006/main" xmlns:w14="http://schemas.microsoft.com/office/word/2010/wordml" xmlns:w15="http://schemas.microsoft.com/office/word/2012/wordml" xmlns:wpg="http://schemas.microsoft.com/office/word/2010/wordprocessingGroup" xmlns:wpi="http://schemas.microsoft.com/office/word/2010/wordprocessingInk" xmlns:wne="http://schemas.microsoft.com/office/word/2006/wordml" xmlns:wps="http://schemas.microsoft.com/office/word/2010/wordprocessingShape" mc:Ignorable="w14 w15 wp14">
+<w:numbering xmlns:wpc="http://schemas.microsoft.com/office/word/2010/wordprocessingCanvas" xmlns:cx="http://schemas.microsoft.com/office/drawing/2014/chartex" xmlns:cx1="http://schemas.microsoft.com/office/drawing/2015/9/8/chartex" xmlns:cx2="http://schemas.microsoft.com/office/drawing/2015/10/21/chartex" xmlns:cx3="http://schemas.microsoft.com/office/drawing/2016/5/9/chartex" xmlns:cx4="http://schemas.microsoft.com/office/drawing/2016/5/10/chartex" xmlns:cx5="http://schemas.microsoft.com/office/drawing/2016/5/11/chartex" xmlns:cx6="http://schemas.microsoft.com/office/drawing/2016/5/12/chartex" xmlns:cx7="http://schemas.microsoft.com/office/drawing/2016/5/13/chartex" xmlns:cx8="http://schemas.microsoft.com/office/drawing/2016/5/14/chartex" xmlns:mc="http://schemas.openxmlformats.org/markup-compatibility/2006" xmlns:aink="http://schemas.microsoft.com/office/drawing/2016/ink" xmlns:am3d="http://schemas.microsoft.com/office/drawing/2017/model3d" xmlns:o="urn:schemas-microsoft-com:office:office" xmlns:r="http://schemas.openxmlformats.org/officeDocument/2006/relationships" xmlns:m="http://schemas.openxmlformats.org/officeDocument/2006/math" xmlns:v="urn:schemas-microsoft-com:vml" xmlns:wp14="http://schemas.microsoft.com/office/word/2010/wordprocessingDrawing" xmlns:wp="http://schemas.openxmlformats.org/drawingml/2006/wordprocessingDrawing" xmlns:w10="urn:schemas-microsoft-com:office:word" xmlns:w="http://schemas.openxmlformats.org/wordprocessingml/2006/main" xmlns:w14="http://schemas.microsoft.com/office/word/2010/wordml" xmlns:w15="http://schemas.microsoft.com/office/word/2012/wordml" xmlns:w16cid="http://schemas.microsoft.com/office/word/2016/wordml/cid" xmlns:w16se="http://schemas.microsoft.com/office/word/2015/wordml/symex" xmlns:wpg="http://schemas.microsoft.com/office/word/2010/wordprocessingGroup" xmlns:wpi="http://schemas.microsoft.com/office/word/2010/wordprocessingInk" xmlns:wne="http://schemas.microsoft.com/office/word/2006/wordml" xmlns:wps="http://schemas.microsoft.com/office/word/2010/wordprocessingShape" mc:Ignorable="w14 w15 w16se w16cid wp14">
   <w:abstractNum w:abstractNumId="0" w15:restartNumberingAfterBreak="0">
     <w:nsid w:val="2FF57C66"/>
     <w:multiLevelType w:val="hybridMultilevel"/>
@@ -1195,7 +1285,7 @@
 </file>
 
 <file path=word/styles.xml><?xml version="1.0" encoding="utf-8"?>
-<w:styles xmlns:mc="http://schemas.openxmlformats.org/markup-compatibility/2006" xmlns:r="http://schemas.openxmlformats.org/officeDocument/2006/relationships" xmlns:w="http://schemas.openxmlformats.org/wordprocessingml/2006/main" xmlns:w14="http://schemas.microsoft.com/office/word/2010/wordml" xmlns:w15="http://schemas.microsoft.com/office/word/2012/wordml" mc:Ignorable="w14 w15">
+<w:styles xmlns:mc="http://schemas.openxmlformats.org/markup-compatibility/2006" xmlns:r="http://schemas.openxmlformats.org/officeDocument/2006/relationships" xmlns:w="http://schemas.openxmlformats.org/wordprocessingml/2006/main" xmlns:w14="http://schemas.microsoft.com/office/word/2010/wordml" xmlns:w15="http://schemas.microsoft.com/office/word/2012/wordml" xmlns:w16cid="http://schemas.microsoft.com/office/word/2016/wordml/cid" xmlns:w16se="http://schemas.microsoft.com/office/word/2015/wordml/symex" mc:Ignorable="w14 w15 w16se w16cid">
   <w:docDefaults>
     <w:rPrDefault>
       <w:rPr>
@@ -1211,7 +1301,7 @@
       </w:pPr>
     </w:pPrDefault>
   </w:docDefaults>
-  <w:latentStyles w:defLockedState="0" w:defUIPriority="99" w:defSemiHidden="0" w:defUnhideWhenUsed="0" w:defQFormat="0" w:count="371">
+  <w:latentStyles w:defLockedState="0" w:defUIPriority="99" w:defSemiHidden="0" w:defUnhideWhenUsed="0" w:defQFormat="0" w:count="375">
     <w:lsdException w:name="Normal" w:uiPriority="0" w:qFormat="1"/>
     <w:lsdException w:name="heading 1" w:uiPriority="9" w:qFormat="1"/>
     <w:lsdException w:name="heading 2" w:semiHidden="1" w:uiPriority="9" w:unhideWhenUsed="1" w:qFormat="1"/>
@@ -1583,6 +1673,10 @@
     <w:lsdException w:name="List Table 5 Dark Accent 6" w:uiPriority="50"/>
     <w:lsdException w:name="List Table 6 Colorful Accent 6" w:uiPriority="51"/>
     <w:lsdException w:name="List Table 7 Colorful Accent 6" w:uiPriority="52"/>
+    <w:lsdException w:name="Mention" w:semiHidden="1" w:unhideWhenUsed="1"/>
+    <w:lsdException w:name="Smart Hyperlink" w:semiHidden="1" w:unhideWhenUsed="1"/>
+    <w:lsdException w:name="Hashtag" w:semiHidden="1" w:unhideWhenUsed="1"/>
+    <w:lsdException w:name="Unresolved Mention" w:semiHidden="1" w:unhideWhenUsed="1"/>
   </w:latentStyles>
   <w:style w:type="paragraph" w:default="1" w:styleId="Normal">
     <w:name w:val="Normal"/>

</xml_diff>